<commit_message>
daily reports _ HK
</commit_message>
<xml_diff>
--- a/daily_progress/HK_19_5_2020.docx
+++ b/daily_progress/HK_19_5_2020.docx
@@ -83,7 +83,16 @@
                 <w:sz w:val="24"/>
                 <w:szCs w:val="24"/>
               </w:rPr>
-              <w:t>18/05/2020</w:t>
+              <w:t>19</w:t>
+            </w:r>
+            <w:r>
+              <w:rPr>
+                <w:rFonts w:ascii="Times New Roman" w:hAnsi="Times New Roman" w:cs="Times New Roman"/>
+                <w:b/>
+                <w:sz w:val="24"/>
+                <w:szCs w:val="24"/>
+              </w:rPr>
+              <w:t>/05/2020</w:t>
             </w:r>
           </w:p>
         </w:tc>

</xml_diff>